<commit_message>
Final delivery for the checkpoint 4
</commit_message>
<xml_diff>
--- a/Checkpoints/CP4/CPIV-template.docx
+++ b/Checkpoints/CP4/CPIV-template.docx
@@ -1,21 +1,17 @@
 
 <file path=word/document.xml><?xml version="1.0" encoding="utf-8"?>
-<w:document xmlns:o="urn:schemas-microsoft-com:office:office" xmlns:r="http://schemas.openxmlformats.org/officeDocument/2006/relationships" xmlns:v="urn:schemas-microsoft-com:vml" xmlns:w="http://schemas.openxmlformats.org/wordprocessingml/2006/main" xmlns:w10="urn:schemas-microsoft-com:office:word" xmlns:wp="http://schemas.openxmlformats.org/drawingml/2006/wordprocessingDrawing" xmlns:wps="http://schemas.microsoft.com/office/word/2010/wordprocessingShape" xmlns:wpg="http://schemas.microsoft.com/office/word/2010/wordprocessingGroup" xmlns:mc="http://schemas.openxmlformats.org/markup-compatibility/2006" xmlns:wp14="http://schemas.microsoft.com/office/word/2010/wordprocessingDrawing" xmlns:w14="http://schemas.microsoft.com/office/word/2010/wordml" xmlns:w15="http://schemas.microsoft.com/office/word/2012/wordml" mc:Ignorable="w14 wp14 w15">
+<w:document xmlns:wpc="http://schemas.microsoft.com/office/word/2010/wordprocessingCanvas" xmlns:cx="http://schemas.microsoft.com/office/drawing/2014/chartex" xmlns:cx1="http://schemas.microsoft.com/office/drawing/2015/9/8/chartex" xmlns:cx2="http://schemas.microsoft.com/office/drawing/2015/10/21/chartex" xmlns:cx3="http://schemas.microsoft.com/office/drawing/2016/5/9/chartex" xmlns:cx4="http://schemas.microsoft.com/office/drawing/2016/5/10/chartex" xmlns:cx5="http://schemas.microsoft.com/office/drawing/2016/5/11/chartex" xmlns:cx6="http://schemas.microsoft.com/office/drawing/2016/5/12/chartex" xmlns:cx7="http://schemas.microsoft.com/office/drawing/2016/5/13/chartex" xmlns:cx8="http://schemas.microsoft.com/office/drawing/2016/5/14/chartex" xmlns:mc="http://schemas.openxmlformats.org/markup-compatibility/2006" xmlns:aink="http://schemas.microsoft.com/office/drawing/2016/ink" xmlns:am3d="http://schemas.microsoft.com/office/drawing/2017/model3d" xmlns:o="urn:schemas-microsoft-com:office:office" xmlns:oel="http://schemas.microsoft.com/office/2019/extlst" xmlns:r="http://schemas.openxmlformats.org/officeDocument/2006/relationships" xmlns:m="http://schemas.openxmlformats.org/officeDocument/2006/math" xmlns:v="urn:schemas-microsoft-com:vml" xmlns:wp14="http://schemas.microsoft.com/office/word/2010/wordprocessingDrawing" xmlns:wp="http://schemas.openxmlformats.org/drawingml/2006/wordprocessingDrawing" xmlns:w10="urn:schemas-microsoft-com:office:word" xmlns:w="http://schemas.openxmlformats.org/wordprocessingml/2006/main" xmlns:w14="http://schemas.microsoft.com/office/word/2010/wordml" xmlns:w15="http://schemas.microsoft.com/office/word/2012/wordml" xmlns:w16cex="http://schemas.microsoft.com/office/word/2018/wordml/cex" xmlns:w16cid="http://schemas.microsoft.com/office/word/2016/wordml/cid" xmlns:w16="http://schemas.microsoft.com/office/word/2018/wordml" xmlns:w16sdtdh="http://schemas.microsoft.com/office/word/2020/wordml/sdtdatahash" xmlns:w16se="http://schemas.microsoft.com/office/word/2015/wordml/symex" xmlns:wpg="http://schemas.microsoft.com/office/word/2010/wordprocessingGroup" xmlns:wpi="http://schemas.microsoft.com/office/word/2010/wordprocessingInk" xmlns:wne="http://schemas.microsoft.com/office/word/2006/wordml" xmlns:wps="http://schemas.microsoft.com/office/word/2010/wordprocessingShape" mc:Ignorable="w14 w15 w16se w16cid w16 w16cex w16sdtdh wp14">
   <w:body>
     <w:tbl>
       <w:tblPr>
         <w:tblStyle w:val="TableGrid"/>
         <w:tblW w:w="13591" w:type="dxa"/>
-        <w:jc w:val="left"/>
-        <w:tblInd w:w="0" w:type="dxa"/>
         <w:tblLayout w:type="fixed"/>
         <w:tblCellMar>
-          <w:top w:w="0" w:type="dxa"/>
           <w:left w:w="0" w:type="dxa"/>
-          <w:bottom w:w="0" w:type="dxa"/>
           <w:right w:w="0" w:type="dxa"/>
         </w:tblCellMar>
-        <w:tblLook w:val="04a0" w:noHBand="0" w:noVBand="1" w:firstColumn="1" w:lastRow="0" w:lastColumn="0" w:firstRow="1"/>
+        <w:tblLook w:val="04A0" w:firstRow="1" w:lastRow="0" w:firstColumn="1" w:lastColumn="0" w:noHBand="0" w:noVBand="1"/>
       </w:tblPr>
       <w:tblGrid>
         <w:gridCol w:w="3544"/>
@@ -23,7 +19,6 @@
         <w:gridCol w:w="9196"/>
       </w:tblGrid>
       <w:tr>
-        <w:trPr/>
         <w:tc>
           <w:tcPr>
             <w:tcW w:w="3544" w:type="dxa"/>
@@ -37,28 +32,24 @@
           </w:tcPr>
           <w:p>
             <w:pPr>
-              <w:pStyle w:val="Normal"/>
-              <w:widowControl/>
-              <w:spacing w:lineRule="auto" w:line="240" w:before="0" w:after="0"/>
+              <w:spacing w:after="0" w:line="240" w:lineRule="auto"/>
               <w:rPr>
                 <w:lang w:val="en-US"/>
               </w:rPr>
             </w:pPr>
             <w:r>
               <w:rPr>
-                <w:rFonts w:eastAsia="Calibri" w:cs=""/>
-                <w:kern w:val="0"/>
-                <w:sz w:val="22"/>
-                <w:szCs w:val="22"/>
-                <w:lang w:val="pt-PT" w:eastAsia="en-US" w:bidi="ar-SA"/>
+                <w:rFonts w:eastAsia="Calibri"/>
+                <w:noProof/>
               </w:rPr>
               <mc:AlternateContent>
                 <mc:Choice Requires="wpg">
                   <w:drawing>
-                    <wp:inline distT="0" distB="0" distL="0" distR="0" wp14:anchorId="2EE18646">
+                    <wp:inline distT="0" distB="0" distL="0" distR="0" wp14:anchorId="11982255" wp14:editId="11982256">
                       <wp:extent cx="2018665" cy="1299210"/>
                       <wp:effectExtent l="0" t="0" r="1270" b="0"/>
                       <wp:docPr id="1" name="Shape1"/>
+                      <wp:cNvGraphicFramePr/>
                       <a:graphic xmlns:a="http://schemas.openxmlformats.org/drawingml/2006/main">
                         <a:graphicData uri="http://schemas.microsoft.com/office/word/2010/wordprocessingGroup">
                           <wpg:wgp>
@@ -73,11 +64,11 @@
                             </wpg:grpSpPr>
                             <pic:pic xmlns:pic="http://schemas.openxmlformats.org/drawingml/2006/picture">
                               <pic:nvPicPr>
-                                <pic:cNvPr id="0" name="Picture 1" descr=""/>
+                                <pic:cNvPr id="1829883149" name="Picture 1"/>
                                 <pic:cNvPicPr/>
                               </pic:nvPicPr>
                               <pic:blipFill>
-                                <a:blip r:embed="rId2"/>
+                                <a:blip r:embed="rId5"/>
                                 <a:srcRect l="11739" t="4219" r="11957" b="11707"/>
                                 <a:stretch/>
                               </pic:blipFill>
@@ -95,6 +86,7 @@
                               </pic:spPr>
                             </pic:pic>
                             <wps:wsp>
+                              <wps:cNvPr id="692465694" name="Rectangle 692465694"/>
                               <wps:cNvSpPr/>
                               <wps:spPr>
                                 <a:xfrm>
@@ -110,39 +102,31 @@
                                 </a:ln>
                               </wps:spPr>
                               <wps:style>
-                                <a:lnRef idx="0"/>
-                                <a:fillRef idx="0"/>
-                                <a:effectRef idx="0"/>
+                                <a:lnRef idx="0">
+                                  <a:scrgbClr r="0" g="0" b="0"/>
+                                </a:lnRef>
+                                <a:fillRef idx="0">
+                                  <a:scrgbClr r="0" g="0" b="0"/>
+                                </a:fillRef>
+                                <a:effectRef idx="0">
+                                  <a:scrgbClr r="0" g="0" b="0"/>
+                                </a:effectRef>
                                 <a:fontRef idx="minor"/>
                               </wps:style>
                               <wps:txbx>
                                 <w:txbxContent>
                                   <w:p>
                                     <w:pPr>
-                                      <w:overflowPunct w:val="false"/>
-                                      <w:spacing w:before="0" w:after="0" w:lineRule="auto" w:line="240"/>
+                                      <w:overflowPunct w:val="0"/>
+                                      <w:spacing w:after="0" w:line="240" w:lineRule="auto"/>
                                       <w:jc w:val="center"/>
-                                      <w:rPr/>
                                     </w:pPr>
                                     <w:r>
                                       <w:rPr>
-                                        <w:smallCaps w:val="false"/>
-                                        <w:caps w:val="false"/>
-                                        <w:iCs w:val="false"/>
-                                        <w:bCs w:val="false"/>
-                                        <w:szCs w:val="18"/>
-                                        <w:spacing w:val="0"/>
-                                        <w:vertAlign w:val="baseline"/>
-                                        <w:position w:val="0"/>
-                                        <w:sz w:val="18"/>
-                                        <w:i w:val="false"/>
-                                        <w:dstrike w:val="false"/>
-                                        <w:strike w:val="false"/>
-                                        <w:u w:val="none"/>
-                                        <w:b w:val="false"/>
-                                        <w:sz w:val="18"/>
                                         <w:rFonts w:ascii="Franklin Gothic Demi Cond" w:hAnsi="Franklin Gothic Demi Cond"/>
                                         <w:color w:val="FFFFFF"/>
+                                        <w:sz w:val="18"/>
+                                        <w:szCs w:val="18"/>
                                         <w:lang w:val="en-US"/>
                                       </w:rPr>
                                       <w:t>Checkpoint IV</w:t>
@@ -150,7 +134,7 @@
                                   </w:p>
                                 </w:txbxContent>
                               </wps:txbx>
-                              <wps:bodyPr numCol="1" spcCol="0" horzOverflow="overflow" vertOverflow="overflow" tIns="161280" bIns="161280" anchor="t">
+                              <wps:bodyPr vertOverflow="overflow" horzOverflow="overflow" tIns="161280" bIns="161280" numCol="1" spcCol="0" anchor="t">
                                 <a:noAutofit/>
                               </wps:bodyPr>
                             </wps:wsp>
@@ -162,7 +146,7 @@
                 </mc:Choice>
                 <mc:Fallback>
                   <w:pict>
-                    <v:group id="shape_0" alt="Shape1" style="position:absolute;margin-left:0pt;margin-top:-102.35pt;width:158.95pt;height:102.3pt" coordorigin="0,-2047" coordsize="3179,2046">
+                    <v:group w14:anchorId="11982255" id="Shape1" o:spid="_x0000_s1026" style="width:158.95pt;height:102.3pt;mso-position-horizontal-relative:char;mso-position-vertical-relative:line" coordsize="20185,12992" o:gfxdata="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">
                       <v:shapetype id="_x0000_t75" coordsize="21600,21600" o:spt="75" o:preferrelative="t" path="m@4@5l@4@11@9@11@9@5xe" filled="f" stroked="f">
                         <v:stroke joinstyle="miter"/>
                         <v:formulas>
@@ -182,40 +166,24 @@
                         <v:path o:extrusionok="f" gradientshapeok="t" o:connecttype="rect"/>
                         <o:lock v:ext="edit" aspectratio="t"/>
                       </v:shapetype>
-                      <v:shape id="shape_0" ID="Picture 1" stroked="f" o:allowincell="f" style="position:absolute;left:0;top:-2047;width:3178;height:1909;mso-wrap-style:none;v-text-anchor:middle;mso-position-vertical:top" type="_x0000_t75">
-                        <v:imagedata r:id="rId2" o:detectmouseclick="t"/>
-                        <v:stroke color="#3465a4" joinstyle="round" endcap="flat"/>
-                        <w10:wrap type="square"/>
+                      <v:shape id="Picture 1" o:spid="_x0000_s1027" type="#_x0000_t75" style="position:absolute;width:20185;height:12128;visibility:visible;mso-wrap-style:square" o:gfxdata="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" strokeweight="0">
+                        <v:imagedata r:id="rId6" o:title="" croptop="2765f" cropbottom="7672f" cropleft="7693f" cropright="7836f"/>
                       </v:shape>
-                      <v:rect id="shape_0" ID="Text Box 2" path="m0,0l-2147483645,0l-2147483645,-2147483646l0,-2147483646xe" stroked="f" o:allowincell="f" style="position:absolute;left:543;top:-552;width:2077;height:550;mso-wrap-style:square;v-text-anchor:top;mso-position-vertical:top">
-                        <v:textbox>
+                      <v:rect id="Rectangle 692465694" o:spid="_x0000_s1028" style="position:absolute;left:3448;top:9493;width:13194;height:3499;visibility:visible;mso-wrap-style:square;v-text-anchor:top" o:gfxdata="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" filled="f" stroked="f" strokeweight=".5pt">
+                        <v:textbox inset=",4.48mm,,4.48mm">
                           <w:txbxContent>
                             <w:p>
                               <w:pPr>
-                                <w:overflowPunct w:val="false"/>
-                                <w:spacing w:before="0" w:after="0" w:lineRule="auto" w:line="240"/>
+                                <w:overflowPunct w:val="0"/>
+                                <w:spacing w:after="0" w:line="240" w:lineRule="auto"/>
                                 <w:jc w:val="center"/>
-                                <w:rPr/>
                               </w:pPr>
                               <w:r>
                                 <w:rPr>
-                                  <w:smallCaps w:val="false"/>
-                                  <w:caps w:val="false"/>
-                                  <w:iCs w:val="false"/>
-                                  <w:bCs w:val="false"/>
-                                  <w:szCs w:val="18"/>
-                                  <w:spacing w:val="0"/>
-                                  <w:vertAlign w:val="baseline"/>
-                                  <w:position w:val="0"/>
-                                  <w:sz w:val="18"/>
-                                  <w:i w:val="false"/>
-                                  <w:dstrike w:val="false"/>
-                                  <w:strike w:val="false"/>
-                                  <w:u w:val="none"/>
-                                  <w:b w:val="false"/>
-                                  <w:sz w:val="18"/>
                                   <w:rFonts w:ascii="Franklin Gothic Demi Cond" w:hAnsi="Franklin Gothic Demi Cond"/>
                                   <w:color w:val="FFFFFF"/>
+                                  <w:sz w:val="18"/>
+                                  <w:szCs w:val="18"/>
                                   <w:lang w:val="en-US"/>
                                 </w:rPr>
                                 <w:t>Checkpoint IV</w:t>
@@ -223,10 +191,8 @@
                             </w:p>
                           </w:txbxContent>
                         </v:textbox>
-                        <v:fill o:detectmouseclick="t" on="false"/>
-                        <v:stroke color="#3465a4" weight="6480" joinstyle="round" endcap="flat"/>
-                        <w10:wrap type="square"/>
                       </v:rect>
+                      <w10:anchorlock/>
                     </v:group>
                   </w:pict>
                 </mc:Fallback>
@@ -247,12 +213,10 @@
           </w:tcPr>
           <w:p>
             <w:pPr>
-              <w:pStyle w:val="Normal"/>
-              <w:widowControl/>
-              <w:spacing w:lineRule="auto" w:line="240" w:before="0" w:after="0"/>
+              <w:spacing w:after="0" w:line="240" w:lineRule="auto"/>
               <w:rPr>
                 <w:rFonts w:ascii="Franklin Gothic Demi Cond" w:hAnsi="Franklin Gothic Demi Cond"/>
-                <w:color w:val="2F5496" w:themeColor="accent1" w:themeShade="bf"/>
+                <w:color w:val="2F5496" w:themeColor="accent1" w:themeShade="BF"/>
                 <w:sz w:val="40"/>
                 <w:szCs w:val="40"/>
                 <w:lang w:val="en-US"/>
@@ -260,48 +224,34 @@
             </w:pPr>
             <w:r>
               <w:rPr>
-                <w:rFonts w:eastAsia="Calibri" w:cs="" w:ascii="Franklin Gothic Demi Cond" w:hAnsi="Franklin Gothic Demi Cond"/>
-                <w:color w:val="2F5496" w:themeColor="accent1" w:themeShade="bf"/>
-                <w:kern w:val="0"/>
+                <w:rFonts w:ascii="Franklin Gothic Demi Cond" w:eastAsia="Calibri" w:hAnsi="Franklin Gothic Demi Cond"/>
+                <w:color w:val="2F5496" w:themeColor="accent1" w:themeShade="BF"/>
                 <w:sz w:val="40"/>
                 <w:szCs w:val="40"/>
-                <w:lang w:val="en-US" w:eastAsia="en-US" w:bidi="ar-SA"/>
+                <w:lang w:val="en-US"/>
               </w:rPr>
               <w:t>Checkpoint IV: First Prototype</w:t>
             </w:r>
           </w:p>
           <w:p>
             <w:pPr>
-              <w:pStyle w:val="Normal"/>
-              <w:widowControl/>
-              <w:spacing w:lineRule="auto" w:line="240" w:before="0" w:after="0"/>
+              <w:spacing w:after="0" w:line="240" w:lineRule="auto"/>
               <w:rPr>
                 <w:rFonts w:ascii="Franklin Gothic Demi Cond" w:hAnsi="Franklin Gothic Demi Cond"/>
-                <w:color w:val="2F5496" w:themeColor="accent1" w:themeShade="bf"/>
+                <w:color w:val="2F5496" w:themeColor="accent1" w:themeShade="BF"/>
                 <w:sz w:val="40"/>
                 <w:szCs w:val="40"/>
                 <w:lang w:val="en-US"/>
               </w:rPr>
             </w:pPr>
-            <w:r>
-              <w:rPr>
-                <w:rFonts w:eastAsia="Calibri" w:cs="" w:ascii="Franklin Gothic Demi Cond" w:hAnsi="Franklin Gothic Demi Cond"/>
-                <w:color w:val="2F5496" w:themeColor="accent1" w:themeShade="bf"/>
-                <w:kern w:val="0"/>
-                <w:sz w:val="22"/>
-                <w:szCs w:val="22"/>
-                <w:lang w:val="pt-PT" w:eastAsia="en-US" w:bidi="ar-SA"/>
-              </w:rPr>
-            </w:r>
           </w:p>
         </w:tc>
       </w:tr>
       <w:tr>
-        <w:trPr/>
         <w:tc>
           <w:tcPr>
             <w:tcW w:w="3544" w:type="dxa"/>
-            <w:vMerge w:val="continue"/>
+            <w:vMerge/>
             <w:tcBorders>
               <w:top w:val="nil"/>
               <w:left w:val="nil"/>
@@ -311,22 +261,11 @@
           </w:tcPr>
           <w:p>
             <w:pPr>
-              <w:pStyle w:val="Normal"/>
-              <w:widowControl/>
-              <w:spacing w:lineRule="auto" w:line="240" w:before="0" w:after="0"/>
+              <w:spacing w:after="0" w:line="240" w:lineRule="auto"/>
               <w:rPr>
                 <w:lang w:val="en-US"/>
               </w:rPr>
             </w:pPr>
-            <w:r>
-              <w:rPr>
-                <w:rFonts w:eastAsia="Calibri" w:cs=""/>
-                <w:kern w:val="0"/>
-                <w:sz w:val="22"/>
-                <w:szCs w:val="22"/>
-                <w:lang w:val="pt-PT" w:eastAsia="en-US" w:bidi="ar-SA"/>
-              </w:rPr>
-            </w:r>
           </w:p>
         </w:tc>
         <w:tc>
@@ -341,12 +280,10 @@
           </w:tcPr>
           <w:p>
             <w:pPr>
-              <w:pStyle w:val="Normal"/>
-              <w:widowControl/>
-              <w:spacing w:lineRule="auto" w:line="240" w:before="0" w:after="0"/>
+              <w:spacing w:after="0" w:line="240" w:lineRule="auto"/>
               <w:rPr>
                 <w:rFonts w:ascii="Franklin Gothic Demi Cond" w:hAnsi="Franklin Gothic Demi Cond"/>
-                <w:color w:val="2F5496" w:themeColor="accent1" w:themeShade="bf"/>
+                <w:color w:val="2F5496" w:themeColor="accent1" w:themeShade="BF"/>
                 <w:sz w:val="28"/>
                 <w:szCs w:val="28"/>
                 <w:highlight w:val="yellow"/>
@@ -355,12 +292,11 @@
             </w:pPr>
             <w:r>
               <w:rPr>
-                <w:rFonts w:eastAsia="Calibri" w:cs="" w:ascii="Franklin Gothic Demi Cond" w:hAnsi="Franklin Gothic Demi Cond"/>
-                <w:color w:val="2F5496" w:themeColor="accent1" w:themeShade="bf"/>
-                <w:kern w:val="0"/>
+                <w:rFonts w:ascii="Franklin Gothic Demi Cond" w:eastAsia="Calibri" w:hAnsi="Franklin Gothic Demi Cond"/>
+                <w:color w:val="2F5496" w:themeColor="accent1" w:themeShade="BF"/>
                 <w:sz w:val="28"/>
                 <w:szCs w:val="28"/>
-                <w:lang w:val="en-US" w:eastAsia="en-US" w:bidi="ar-SA"/>
+                <w:lang w:val="en-US"/>
               </w:rPr>
               <w:t>Group:</w:t>
             </w:r>
@@ -378,27 +314,22 @@
           </w:tcPr>
           <w:p>
             <w:pPr>
-              <w:pStyle w:val="Normal"/>
-              <w:widowControl/>
-              <w:spacing w:lineRule="auto" w:line="240" w:before="0" w:after="0"/>
+              <w:spacing w:after="0" w:line="240" w:lineRule="auto"/>
               <w:rPr>
                 <w:rFonts w:ascii="Franklin Gothic Demi Cond" w:hAnsi="Franklin Gothic Demi Cond"/>
-                <w:color w:val="2F5496" w:themeColor="accent1" w:themeShade="bf"/>
+                <w:color w:val="2F5496" w:themeColor="accent1" w:themeShade="BF"/>
                 <w:sz w:val="28"/>
                 <w:szCs w:val="28"/>
-                <w:highlight w:val="yellow"/>
                 <w:lang w:val="en-US"/>
               </w:rPr>
             </w:pPr>
             <w:r>
               <w:rPr>
-                <w:rFonts w:eastAsia="Calibri" w:cs="" w:ascii="Franklin Gothic Demi Cond" w:hAnsi="Franklin Gothic Demi Cond"/>
-                <w:color w:val="2F5496" w:themeColor="accent1" w:themeShade="bf"/>
-                <w:kern w:val="0"/>
+                <w:rFonts w:ascii="Franklin Gothic Demi Cond" w:eastAsia="Calibri" w:hAnsi="Franklin Gothic Demi Cond"/>
+                <w:color w:val="2F5496" w:themeColor="accent1" w:themeShade="BF"/>
                 <w:sz w:val="28"/>
                 <w:szCs w:val="28"/>
-                <w:highlight w:val="yellow"/>
-                <w:lang w:val="en-US" w:eastAsia="en-US" w:bidi="ar-SA"/>
+                <w:lang w:val="en-US"/>
               </w:rPr>
               <w:t>G13</w:t>
             </w:r>
@@ -406,11 +337,10 @@
         </w:tc>
       </w:tr>
       <w:tr>
-        <w:trPr/>
         <w:tc>
           <w:tcPr>
             <w:tcW w:w="3544" w:type="dxa"/>
-            <w:vMerge w:val="continue"/>
+            <w:vMerge/>
             <w:tcBorders>
               <w:top w:val="nil"/>
               <w:left w:val="nil"/>
@@ -420,22 +350,11 @@
           </w:tcPr>
           <w:p>
             <w:pPr>
-              <w:pStyle w:val="Normal"/>
-              <w:widowControl/>
-              <w:spacing w:lineRule="auto" w:line="240" w:before="0" w:after="0"/>
+              <w:spacing w:after="0" w:line="240" w:lineRule="auto"/>
               <w:rPr>
                 <w:lang w:val="en-US"/>
               </w:rPr>
             </w:pPr>
-            <w:r>
-              <w:rPr>
-                <w:rFonts w:eastAsia="Calibri" w:cs=""/>
-                <w:kern w:val="0"/>
-                <w:sz w:val="22"/>
-                <w:szCs w:val="22"/>
-                <w:lang w:val="pt-PT" w:eastAsia="en-US" w:bidi="ar-SA"/>
-              </w:rPr>
-            </w:r>
           </w:p>
         </w:tc>
         <w:tc>
@@ -450,12 +369,10 @@
           </w:tcPr>
           <w:p>
             <w:pPr>
-              <w:pStyle w:val="Normal"/>
-              <w:widowControl/>
-              <w:spacing w:lineRule="auto" w:line="240" w:before="0" w:after="0"/>
+              <w:spacing w:after="0" w:line="240" w:lineRule="auto"/>
               <w:rPr>
                 <w:rFonts w:ascii="Franklin Gothic Demi Cond" w:hAnsi="Franklin Gothic Demi Cond"/>
-                <w:color w:val="2F5496" w:themeColor="accent1" w:themeShade="bf"/>
+                <w:color w:val="2F5496" w:themeColor="accent1" w:themeShade="BF"/>
                 <w:sz w:val="28"/>
                 <w:szCs w:val="28"/>
                 <w:highlight w:val="yellow"/>
@@ -464,12 +381,11 @@
             </w:pPr>
             <w:r>
               <w:rPr>
-                <w:rFonts w:eastAsia="Calibri" w:cs="" w:ascii="Franklin Gothic Demi Cond" w:hAnsi="Franklin Gothic Demi Cond"/>
-                <w:color w:val="2F5496" w:themeColor="accent1" w:themeShade="bf"/>
-                <w:kern w:val="0"/>
+                <w:rFonts w:ascii="Franklin Gothic Demi Cond" w:eastAsia="Calibri" w:hAnsi="Franklin Gothic Demi Cond"/>
+                <w:color w:val="2F5496" w:themeColor="accent1" w:themeShade="BF"/>
                 <w:sz w:val="28"/>
                 <w:szCs w:val="28"/>
-                <w:lang w:val="en-US" w:eastAsia="en-US" w:bidi="ar-SA"/>
+                <w:lang w:val="en-US"/>
               </w:rPr>
               <w:t>Date:</w:t>
             </w:r>
@@ -487,27 +403,22 @@
           </w:tcPr>
           <w:p>
             <w:pPr>
-              <w:pStyle w:val="Normal"/>
-              <w:widowControl/>
-              <w:spacing w:lineRule="auto" w:line="240" w:before="0" w:after="0"/>
+              <w:spacing w:after="0" w:line="240" w:lineRule="auto"/>
               <w:rPr>
                 <w:rFonts w:ascii="Franklin Gothic Demi Cond" w:hAnsi="Franklin Gothic Demi Cond"/>
-                <w:color w:val="2F5496" w:themeColor="accent1" w:themeShade="bf"/>
+                <w:color w:val="2F5496" w:themeColor="accent1" w:themeShade="BF"/>
                 <w:sz w:val="28"/>
                 <w:szCs w:val="28"/>
-                <w:highlight w:val="yellow"/>
                 <w:lang w:val="en-US"/>
               </w:rPr>
             </w:pPr>
             <w:r>
               <w:rPr>
-                <w:rFonts w:eastAsia="Calibri" w:cs="" w:ascii="Franklin Gothic Demi Cond" w:hAnsi="Franklin Gothic Demi Cond"/>
-                <w:color w:val="2F5496" w:themeColor="accent1" w:themeShade="bf"/>
-                <w:kern w:val="0"/>
+                <w:rFonts w:ascii="Franklin Gothic Demi Cond" w:eastAsia="Calibri" w:hAnsi="Franklin Gothic Demi Cond"/>
+                <w:color w:val="2F5496" w:themeColor="accent1" w:themeShade="BF"/>
                 <w:sz w:val="28"/>
                 <w:szCs w:val="28"/>
-                <w:highlight w:val="yellow"/>
-                <w:lang w:val="en-US" w:eastAsia="en-US" w:bidi="ar-SA"/>
+                <w:lang w:val="en-US"/>
               </w:rPr>
               <w:t>2023/10/15</w:t>
             </w:r>
@@ -516,12 +427,12 @@
       </w:tr>
       <w:tr>
         <w:trPr>
-          <w:trHeight w:val="444" w:hRule="atLeast"/>
+          <w:trHeight w:val="444"/>
         </w:trPr>
         <w:tc>
           <w:tcPr>
             <w:tcW w:w="3544" w:type="dxa"/>
-            <w:vMerge w:val="continue"/>
+            <w:vMerge/>
             <w:tcBorders>
               <w:top w:val="nil"/>
               <w:left w:val="nil"/>
@@ -531,22 +442,11 @@
           </w:tcPr>
           <w:p>
             <w:pPr>
-              <w:pStyle w:val="Normal"/>
-              <w:widowControl/>
-              <w:spacing w:lineRule="auto" w:line="240" w:before="0" w:after="0"/>
+              <w:spacing w:after="0" w:line="240" w:lineRule="auto"/>
               <w:rPr>
                 <w:lang w:val="en-US"/>
               </w:rPr>
             </w:pPr>
-            <w:r>
-              <w:rPr>
-                <w:rFonts w:eastAsia="Calibri" w:cs=""/>
-                <w:kern w:val="0"/>
-                <w:sz w:val="22"/>
-                <w:szCs w:val="22"/>
-                <w:lang w:val="pt-PT" w:eastAsia="en-US" w:bidi="ar-SA"/>
-              </w:rPr>
-            </w:r>
           </w:p>
         </w:tc>
         <w:tc>
@@ -561,27 +461,15 @@
           </w:tcPr>
           <w:p>
             <w:pPr>
-              <w:pStyle w:val="Normal"/>
-              <w:widowControl/>
-              <w:spacing w:lineRule="auto" w:line="240" w:before="0" w:after="0"/>
+              <w:spacing w:after="0" w:line="240" w:lineRule="auto"/>
               <w:rPr>
                 <w:rFonts w:ascii="Franklin Gothic Demi Cond" w:hAnsi="Franklin Gothic Demi Cond"/>
-                <w:color w:val="2F5496" w:themeColor="accent1" w:themeShade="bf"/>
+                <w:color w:val="2F5496" w:themeColor="accent1" w:themeShade="BF"/>
                 <w:sz w:val="28"/>
                 <w:szCs w:val="28"/>
                 <w:lang w:val="en-US"/>
               </w:rPr>
             </w:pPr>
-            <w:r>
-              <w:rPr>
-                <w:rFonts w:eastAsia="Calibri" w:cs="" w:ascii="Franklin Gothic Demi Cond" w:hAnsi="Franklin Gothic Demi Cond"/>
-                <w:color w:val="2F5496" w:themeColor="accent1" w:themeShade="bf"/>
-                <w:kern w:val="0"/>
-                <w:sz w:val="22"/>
-                <w:szCs w:val="22"/>
-                <w:lang w:val="pt-PT" w:eastAsia="en-US" w:bidi="ar-SA"/>
-              </w:rPr>
-            </w:r>
           </w:p>
         </w:tc>
         <w:tc>
@@ -596,27 +484,15 @@
           </w:tcPr>
           <w:p>
             <w:pPr>
-              <w:pStyle w:val="Normal"/>
-              <w:widowControl/>
-              <w:spacing w:lineRule="auto" w:line="240" w:before="0" w:after="0"/>
+              <w:spacing w:after="0" w:line="240" w:lineRule="auto"/>
               <w:rPr>
                 <w:rFonts w:ascii="Franklin Gothic Demi Cond" w:hAnsi="Franklin Gothic Demi Cond"/>
-                <w:color w:val="2F5496" w:themeColor="accent1" w:themeShade="bf"/>
+                <w:color w:val="2F5496" w:themeColor="accent1" w:themeShade="BF"/>
                 <w:sz w:val="28"/>
                 <w:szCs w:val="28"/>
                 <w:lang w:val="en-US"/>
               </w:rPr>
             </w:pPr>
-            <w:r>
-              <w:rPr>
-                <w:rFonts w:eastAsia="Calibri" w:cs="" w:ascii="Franklin Gothic Demi Cond" w:hAnsi="Franklin Gothic Demi Cond"/>
-                <w:color w:val="2F5496" w:themeColor="accent1" w:themeShade="bf"/>
-                <w:kern w:val="0"/>
-                <w:sz w:val="22"/>
-                <w:szCs w:val="22"/>
-                <w:lang w:val="pt-PT" w:eastAsia="en-US" w:bidi="ar-SA"/>
-              </w:rPr>
-            </w:r>
           </w:p>
         </w:tc>
       </w:tr>
@@ -637,76 +513,133 @@
     </w:p>
     <w:p>
       <w:pPr>
-        <w:pStyle w:val="Heading1"/>
-        <w:rPr>
-          <w:rFonts w:ascii="Calibri" w:hAnsi="Calibri" w:eastAsia="Calibri" w:cs="" w:asciiTheme="minorHAnsi" w:cstheme="minorBidi" w:eastAsiaTheme="minorHAnsi" w:hAnsiTheme="minorHAnsi"/>
-          <w:color w:val="auto"/>
-          <w:sz w:val="22"/>
-          <w:szCs w:val="22"/>
+        <w:rPr>
+          <w:lang w:val="en-GB"/>
         </w:rPr>
       </w:pPr>
       <w:r>
         <w:rPr>
-          <w:rFonts w:eastAsia="Calibri" w:cs="" w:ascii="Calibri" w:hAnsi="Calibri" w:asciiTheme="minorHAnsi" w:cstheme="minorBidi" w:eastAsiaTheme="minorHAnsi" w:hAnsiTheme="minorHAnsi"/>
-          <w:color w:val="auto"/>
-          <w:sz w:val="22"/>
-          <w:szCs w:val="22"/>
-          <w:highlight w:val="yellow"/>
-          <w:lang w:val="en-US"/>
-        </w:rPr>
-        <w:t xml:space="preserve">Lorem ipsum dolor sit amet, consectetur adipiscing elit. </w:t>
-      </w:r>
-      <w:r>
-        <w:rPr>
-          <w:rFonts w:eastAsia="Calibri" w:cs="" w:ascii="Calibri" w:hAnsi="Calibri" w:asciiTheme="minorHAnsi" w:cstheme="minorBidi" w:eastAsiaTheme="minorHAnsi" w:hAnsiTheme="minorHAnsi"/>
-          <w:color w:val="auto"/>
-          <w:sz w:val="22"/>
-          <w:szCs w:val="22"/>
-          <w:highlight w:val="yellow"/>
-        </w:rPr>
-        <w:t xml:space="preserve">Mauris quis tellus bibendum, aliquam mi et, fermentum neque. </w:t>
-      </w:r>
-      <w:r>
-        <w:rPr>
-          <w:rFonts w:eastAsia="Calibri" w:cs="" w:ascii="Calibri" w:hAnsi="Calibri" w:asciiTheme="minorHAnsi" w:cstheme="minorBidi" w:eastAsiaTheme="minorHAnsi" w:hAnsiTheme="minorHAnsi"/>
-          <w:color w:val="auto"/>
-          <w:sz w:val="22"/>
-          <w:szCs w:val="22"/>
-          <w:highlight w:val="yellow"/>
-          <w:lang w:val="en-US"/>
-        </w:rPr>
-        <w:t xml:space="preserve">Sed et lectus at purus consequat accumsan eget nec risus. </w:t>
-      </w:r>
-      <w:r>
-        <w:rPr>
-          <w:rFonts w:eastAsia="Calibri" w:cs="" w:ascii="Calibri" w:hAnsi="Calibri" w:asciiTheme="minorHAnsi" w:cstheme="minorBidi" w:eastAsiaTheme="minorHAnsi" w:hAnsiTheme="minorHAnsi"/>
-          <w:color w:val="auto"/>
-          <w:sz w:val="22"/>
-          <w:szCs w:val="22"/>
-          <w:highlight w:val="yellow"/>
-        </w:rPr>
-        <w:t xml:space="preserve">Suspendisse in luctus enim, vel fermentum mi. Etiam egestas efficitur mauris, sit amet iaculis purus euismod eu. </w:t>
-      </w:r>
-      <w:r>
-        <w:rPr>
-          <w:rFonts w:eastAsia="Calibri" w:cs="" w:ascii="Calibri" w:hAnsi="Calibri" w:asciiTheme="minorHAnsi" w:cstheme="minorBidi" w:eastAsiaTheme="minorHAnsi" w:hAnsiTheme="minorHAnsi"/>
-          <w:color w:val="auto"/>
-          <w:sz w:val="22"/>
-          <w:szCs w:val="22"/>
-          <w:highlight w:val="yellow"/>
-          <w:lang w:val="en-US"/>
-        </w:rPr>
-        <w:t xml:space="preserve">Suspendisse eget ligula ut lacus ullamcorper posuere sit amet eget purus. </w:t>
-      </w:r>
-      <w:r>
-        <w:rPr>
-          <w:rFonts w:eastAsia="Calibri" w:cs="" w:ascii="Calibri" w:hAnsi="Calibri" w:asciiTheme="minorHAnsi" w:cstheme="minorBidi" w:eastAsiaTheme="minorHAnsi" w:hAnsiTheme="minorHAnsi"/>
-          <w:color w:val="auto"/>
-          <w:sz w:val="22"/>
-          <w:szCs w:val="22"/>
-          <w:highlight w:val="yellow"/>
-        </w:rPr>
-        <w:t>Nullam et nunc et sem facilisis suscipit. Cras scelerisque congue ex, vitae luctus lectus elementum sed. Duis auctor, turpis quis dictum congue, justo purus tempus arcu, eu elementum quam tortor id sem. Suspendisse maximus, lorem sed auctor euismod, odio lorem tincidunt libero, ut viverra velit leo ut lectus.</w:t>
+          <w:lang w:val="en-GB"/>
+        </w:rPr>
+        <w:t>For this milestone, we have developed a candlestick chart illustrating the price variations of individual currency assets over time. This is complemented by a bar chart detailing the trading volume corresponding to each timestamp. The intended final layout can be visualized in the accompanying image. It's worth noting that only the candlestick</w:t>
+      </w:r>
+      <w:r>
+        <w:rPr>
+          <w:lang w:val="en-GB"/>
+        </w:rPr>
+        <w:t xml:space="preserve">, </w:t>
+      </w:r>
+      <w:r>
+        <w:rPr>
+          <w:lang w:val="en-GB"/>
+        </w:rPr>
+        <w:t xml:space="preserve">volume bar chart </w:t>
+      </w:r>
+      <w:r>
+        <w:rPr>
+          <w:lang w:val="en-GB"/>
+        </w:rPr>
+        <w:t xml:space="preserve">and log-returns bar chart </w:t>
+      </w:r>
+      <w:r>
+        <w:rPr>
+          <w:lang w:val="en-GB"/>
+        </w:rPr>
+        <w:t>were actualized using D3.js; the remaining elements are currently in the conceptual stage.</w:t>
+      </w:r>
+    </w:p>
+    <w:p>
+      <w:pPr>
+        <w:rPr>
+          <w:lang w:val="en-GB"/>
+        </w:rPr>
+      </w:pPr>
+      <w:r>
+        <w:rPr>
+          <w:lang w:val="en-GB"/>
+        </w:rPr>
+        <w:t xml:space="preserve">Below is an image of the current </w:t>
+      </w:r>
+      <w:r>
+        <w:rPr>
+          <w:lang w:val="en-GB"/>
+        </w:rPr>
+        <w:t>project</w:t>
+      </w:r>
+      <w:r>
+        <w:rPr>
+          <w:lang w:val="en-GB"/>
+        </w:rPr>
+        <w:t xml:space="preserve"> and the missing idioms still in conceptual stage</w:t>
+      </w:r>
+      <w:r>
+        <w:rPr>
+          <w:lang w:val="en-GB"/>
+        </w:rPr>
+        <w:t>:</w:t>
+      </w:r>
+    </w:p>
+    <w:p>
+      <w:pPr>
+        <w:rPr>
+          <w:lang w:val="en-GB"/>
+        </w:rPr>
+      </w:pPr>
+      <w:r>
+        <w:rPr>
+          <w:rFonts w:ascii="Calibri" w:hAnsi="Calibri" w:cs="Calibri"/>
+          <w:noProof/>
+          <w:color w:val="000000"/>
+          <w:bdr w:val="none" w:sz="0" w:space="0" w:color="auto" w:frame="1"/>
+        </w:rPr>
+        <w:drawing>
+          <wp:inline distT="0" distB="0" distL="0" distR="0" wp14:anchorId="177C1171" wp14:editId="53E61CC0">
+            <wp:extent cx="5760720" cy="3237230"/>
+            <wp:effectExtent l="0" t="0" r="0" b="1270"/>
+            <wp:docPr id="528270677" name="Picture 2" descr="A screenshot of a graph&#10;&#10;Description automatically generated"/>
+            <wp:cNvGraphicFramePr>
+              <a:graphicFrameLocks xmlns:a="http://schemas.openxmlformats.org/drawingml/2006/main" noChangeAspect="1"/>
+            </wp:cNvGraphicFramePr>
+            <a:graphic xmlns:a="http://schemas.openxmlformats.org/drawingml/2006/main">
+              <a:graphicData uri="http://schemas.openxmlformats.org/drawingml/2006/picture">
+                <pic:pic xmlns:pic="http://schemas.openxmlformats.org/drawingml/2006/picture">
+                  <pic:nvPicPr>
+                    <pic:cNvPr id="528270677" name="Picture 2" descr="A screenshot of a graph&#10;&#10;Description automatically generated"/>
+                    <pic:cNvPicPr>
+                      <a:picLocks noChangeAspect="1" noChangeArrowheads="1"/>
+                    </pic:cNvPicPr>
+                  </pic:nvPicPr>
+                  <pic:blipFill>
+                    <a:blip r:embed="rId7" cstate="print">
+                      <a:extLst>
+                        <a:ext uri="{28A0092B-C50C-407E-A947-70E740481C1C}">
+                          <a14:useLocalDpi xmlns:a14="http://schemas.microsoft.com/office/drawing/2010/main" val="0"/>
+                        </a:ext>
+                      </a:extLst>
+                    </a:blip>
+                    <a:srcRect/>
+                    <a:stretch>
+                      <a:fillRect/>
+                    </a:stretch>
+                  </pic:blipFill>
+                  <pic:spPr bwMode="auto">
+                    <a:xfrm>
+                      <a:off x="0" y="0"/>
+                      <a:ext cx="5760720" cy="3237230"/>
+                    </a:xfrm>
+                    <a:prstGeom prst="rect">
+                      <a:avLst/>
+                    </a:prstGeom>
+                    <a:noFill/>
+                    <a:ln>
+                      <a:noFill/>
+                    </a:ln>
+                  </pic:spPr>
+                </pic:pic>
+              </a:graphicData>
+            </a:graphic>
+          </wp:inline>
+        </w:drawing>
       </w:r>
     </w:p>
     <w:p>
@@ -725,76 +658,55 @@
     </w:p>
     <w:p>
       <w:pPr>
-        <w:pStyle w:val="Heading1"/>
-        <w:rPr>
-          <w:rFonts w:ascii="Calibri" w:hAnsi="Calibri" w:eastAsia="Calibri" w:cs="" w:asciiTheme="minorHAnsi" w:cstheme="minorBidi" w:eastAsiaTheme="minorHAnsi" w:hAnsiTheme="minorHAnsi"/>
-          <w:color w:val="auto"/>
-          <w:sz w:val="22"/>
-          <w:szCs w:val="22"/>
+        <w:rPr>
+          <w:lang w:val="en-GB"/>
         </w:rPr>
       </w:pPr>
       <w:r>
         <w:rPr>
-          <w:rFonts w:eastAsia="Calibri" w:cs="" w:ascii="Calibri" w:hAnsi="Calibri" w:asciiTheme="minorHAnsi" w:cstheme="minorBidi" w:eastAsiaTheme="minorHAnsi" w:hAnsiTheme="minorHAnsi"/>
-          <w:color w:val="auto"/>
-          <w:sz w:val="22"/>
-          <w:szCs w:val="22"/>
-          <w:highlight w:val="yellow"/>
-          <w:lang w:val="en-US"/>
-        </w:rPr>
-        <w:t xml:space="preserve">Lorem ipsum dolor sit amet, consectetur adipiscing elit. </w:t>
-      </w:r>
-      <w:r>
-        <w:rPr>
-          <w:rFonts w:eastAsia="Calibri" w:cs="" w:ascii="Calibri" w:hAnsi="Calibri" w:asciiTheme="minorHAnsi" w:cstheme="minorBidi" w:eastAsiaTheme="minorHAnsi" w:hAnsiTheme="minorHAnsi"/>
-          <w:color w:val="auto"/>
-          <w:sz w:val="22"/>
-          <w:szCs w:val="22"/>
-          <w:highlight w:val="yellow"/>
-        </w:rPr>
-        <w:t xml:space="preserve">Mauris quis tellus bibendum, aliquam mi et, fermentum neque. </w:t>
-      </w:r>
-      <w:r>
-        <w:rPr>
-          <w:rFonts w:eastAsia="Calibri" w:cs="" w:ascii="Calibri" w:hAnsi="Calibri" w:asciiTheme="minorHAnsi" w:cstheme="minorBidi" w:eastAsiaTheme="minorHAnsi" w:hAnsiTheme="minorHAnsi"/>
-          <w:color w:val="auto"/>
-          <w:sz w:val="22"/>
-          <w:szCs w:val="22"/>
-          <w:highlight w:val="yellow"/>
-          <w:lang w:val="en-US"/>
-        </w:rPr>
-        <w:t xml:space="preserve">Sed et lectus at purus consequat accumsan eget nec risus. </w:t>
-      </w:r>
-      <w:r>
-        <w:rPr>
-          <w:rFonts w:eastAsia="Calibri" w:cs="" w:ascii="Calibri" w:hAnsi="Calibri" w:asciiTheme="minorHAnsi" w:cstheme="minorBidi" w:eastAsiaTheme="minorHAnsi" w:hAnsiTheme="minorHAnsi"/>
-          <w:color w:val="auto"/>
-          <w:sz w:val="22"/>
-          <w:szCs w:val="22"/>
-          <w:highlight w:val="yellow"/>
-        </w:rPr>
-        <w:t xml:space="preserve">Suspendisse in luctus enim, vel fermentum mi. Etiam egestas efficitur mauris, sit amet iaculis purus euismod eu. </w:t>
-      </w:r>
-      <w:r>
-        <w:rPr>
-          <w:rFonts w:eastAsia="Calibri" w:cs="" w:ascii="Calibri" w:hAnsi="Calibri" w:asciiTheme="minorHAnsi" w:cstheme="minorBidi" w:eastAsiaTheme="minorHAnsi" w:hAnsiTheme="minorHAnsi"/>
-          <w:color w:val="auto"/>
-          <w:sz w:val="22"/>
-          <w:szCs w:val="22"/>
-          <w:highlight w:val="yellow"/>
-          <w:lang w:val="en-US"/>
-        </w:rPr>
-        <w:t xml:space="preserve">Suspendisse eget ligula ut lacus ullamcorper posuere sit amet eget purus. </w:t>
-      </w:r>
-      <w:r>
-        <w:rPr>
-          <w:rFonts w:eastAsia="Calibri" w:cs="" w:ascii="Calibri" w:hAnsi="Calibri" w:asciiTheme="minorHAnsi" w:cstheme="minorBidi" w:eastAsiaTheme="minorHAnsi" w:hAnsiTheme="minorHAnsi"/>
-          <w:color w:val="auto"/>
-          <w:sz w:val="22"/>
-          <w:szCs w:val="22"/>
-          <w:highlight w:val="yellow"/>
-        </w:rPr>
-        <w:t>Nullam et nunc et sem facilisis suscipit. Cras scelerisque congue ex, vitae luctus lectus elementum sed. Duis auctor, turpis quis dictum congue, justo purus tempus arcu, eu elementum quam tortor id sem. Suspendisse maximus, lorem sed auctor euismod, odio lorem tincidunt libero, ut viverra velit leo ut lectus.</w:t>
+          <w:lang w:val="en-GB"/>
+        </w:rPr>
+        <w:t xml:space="preserve">Our initial objective was to develop bar charts and a heatmap representing the correlation matrix. However, as these visual representations function independently of one another, we opted to integrate the bar charts with the candlestick chart due to their shared temporal context. </w:t>
+      </w:r>
+    </w:p>
+    <w:p>
+      <w:pPr>
+        <w:rPr>
+          <w:lang w:val="en-GB"/>
+        </w:rPr>
+      </w:pPr>
+      <w:r>
+        <w:rPr>
+          <w:lang w:val="en-GB"/>
+        </w:rPr>
+        <w:t>The candlestick chart delineates the open, high, low, and close prices of a security over a given duration. The candle's body represents the difference between the open and close prices, while the wicks signify the high and low prices. Such charts are instrumental in pinpointing trends and discerning patterns within price movements. In our visualization, bar charts were selected to depict the trading volume (expressed in the respective currency, e.g., "12.34 million dollars traded in a single day") and the logarithmic returns.</w:t>
+      </w:r>
+    </w:p>
+    <w:p>
+      <w:pPr>
+        <w:rPr>
+          <w:lang w:val="en-GB"/>
+        </w:rPr>
+      </w:pPr>
+      <w:r>
+        <w:rPr>
+          <w:lang w:val="en-GB"/>
+        </w:rPr>
+        <w:t xml:space="preserve">Logarithmic returns, or log returns, gauge the percentage variation in a security's price over a timeframe. This is computed by taking the natural logarithm of the current price divided by the preceding price. Log returns offer a standardized metric to juxtapose the performance of distinct securities over diverse periods. </w:t>
+      </w:r>
+    </w:p>
+    <w:p>
+      <w:pPr>
+        <w:rPr>
+          <w:lang w:val="en-GB"/>
+        </w:rPr>
+      </w:pPr>
+      <w:r>
+        <w:rPr>
+          <w:lang w:val="en-GB"/>
+        </w:rPr>
+        <w:lastRenderedPageBreak/>
+        <w:t>By employing these visual elements, we can meticulously scrutinize price trends, juxtapose trading volumes, and evaluate an asset's performance trajectory over time.</w:t>
       </w:r>
     </w:p>
     <w:p>
@@ -813,109 +725,173 @@
     </w:p>
     <w:p>
       <w:pPr>
-        <w:pStyle w:val="Heading1"/>
-        <w:rPr>
-          <w:rFonts w:ascii="Calibri" w:hAnsi="Calibri" w:eastAsia="Calibri" w:cs="" w:asciiTheme="minorHAnsi" w:cstheme="minorBidi" w:eastAsiaTheme="minorHAnsi" w:hAnsiTheme="minorHAnsi"/>
-          <w:color w:val="auto"/>
-          <w:sz w:val="22"/>
-          <w:szCs w:val="22"/>
+        <w:rPr>
+          <w:lang w:val="en-GB"/>
         </w:rPr>
       </w:pPr>
       <w:r>
         <w:rPr>
-          <w:rFonts w:eastAsia="Calibri" w:cs="" w:ascii="Calibri" w:hAnsi="Calibri" w:asciiTheme="minorHAnsi" w:cstheme="minorBidi" w:eastAsiaTheme="minorHAnsi" w:hAnsiTheme="minorHAnsi"/>
-          <w:color w:val="auto"/>
-          <w:sz w:val="22"/>
-          <w:szCs w:val="22"/>
-          <w:highlight w:val="yellow"/>
-          <w:lang w:val="en-US"/>
-        </w:rPr>
-        <w:t xml:space="preserve">Lorem ipsum dolor sit amet, consectetur adipiscing elit. </w:t>
-      </w:r>
-      <w:r>
-        <w:rPr>
-          <w:rFonts w:eastAsia="Calibri" w:cs="" w:ascii="Calibri" w:hAnsi="Calibri" w:asciiTheme="minorHAnsi" w:cstheme="minorBidi" w:eastAsiaTheme="minorHAnsi" w:hAnsiTheme="minorHAnsi"/>
-          <w:color w:val="auto"/>
-          <w:sz w:val="22"/>
-          <w:szCs w:val="22"/>
-          <w:highlight w:val="yellow"/>
-        </w:rPr>
-        <w:t xml:space="preserve">Mauris quis tellus bibendum, aliquam mi et, fermentum neque. </w:t>
-      </w:r>
-      <w:r>
-        <w:rPr>
-          <w:rFonts w:eastAsia="Calibri" w:cs="" w:ascii="Calibri" w:hAnsi="Calibri" w:asciiTheme="minorHAnsi" w:cstheme="minorBidi" w:eastAsiaTheme="minorHAnsi" w:hAnsiTheme="minorHAnsi"/>
-          <w:color w:val="auto"/>
-          <w:sz w:val="22"/>
-          <w:szCs w:val="22"/>
-          <w:highlight w:val="yellow"/>
-          <w:lang w:val="en-US"/>
-        </w:rPr>
-        <w:t xml:space="preserve">Sed et lectus at purus consequat accumsan eget nec risus. </w:t>
-      </w:r>
-      <w:r>
-        <w:rPr>
-          <w:rFonts w:eastAsia="Calibri" w:cs="" w:ascii="Calibri" w:hAnsi="Calibri" w:asciiTheme="minorHAnsi" w:cstheme="minorBidi" w:eastAsiaTheme="minorHAnsi" w:hAnsiTheme="minorHAnsi"/>
-          <w:color w:val="auto"/>
-          <w:sz w:val="22"/>
-          <w:szCs w:val="22"/>
-          <w:highlight w:val="yellow"/>
-        </w:rPr>
-        <w:t xml:space="preserve">Suspendisse in luctus enim, vel fermentum mi. Etiam egestas efficitur mauris, sit amet iaculis purus euismod eu. </w:t>
-      </w:r>
-      <w:r>
-        <w:rPr>
-          <w:rFonts w:eastAsia="Calibri" w:cs="" w:ascii="Calibri" w:hAnsi="Calibri" w:asciiTheme="minorHAnsi" w:cstheme="minorBidi" w:eastAsiaTheme="minorHAnsi" w:hAnsiTheme="minorHAnsi"/>
-          <w:color w:val="auto"/>
-          <w:sz w:val="22"/>
-          <w:szCs w:val="22"/>
-          <w:highlight w:val="yellow"/>
-          <w:lang w:val="en-US"/>
-        </w:rPr>
-        <w:t xml:space="preserve">Suspendisse eget ligula ut lacus ullamcorper posuere sit amet eget purus. </w:t>
-      </w:r>
-      <w:r>
-        <w:rPr>
-          <w:rFonts w:eastAsia="Calibri" w:cs="" w:ascii="Calibri" w:hAnsi="Calibri" w:asciiTheme="minorHAnsi" w:cstheme="minorBidi" w:eastAsiaTheme="minorHAnsi" w:hAnsiTheme="minorHAnsi"/>
-          <w:color w:val="auto"/>
-          <w:sz w:val="22"/>
-          <w:szCs w:val="22"/>
-          <w:highlight w:val="yellow"/>
-        </w:rPr>
-        <w:t>Nullam et nunc et sem facilisis suscipit. Cras scelerisque congue ex, vitae luctus lectus elementum sed. Duis auctor, turpis quis dictum congue, justo purus tempus arcu, eu elementum quam tortor id sem. Suspendisse maximus, lorem sed auctor euismod, odio lorem tincidunt libero, ut viverra velit leo ut lectus.</w:t>
+          <w:lang w:val="en-GB"/>
+        </w:rPr>
+        <w:t>As alluded to earlier, both visual representations are connected by their temporal context. The interactivity between them is manifested by a vertical line that emerges when hovering over the charts. This line accentuates the specific candlestick, as well as the volume and logarithmic return bars, corresponding to the day under the cursor's focus.</w:t>
       </w:r>
     </w:p>
     <w:p>
       <w:pPr>
-        <w:pStyle w:val="Normal"/>
-        <w:spacing w:before="0" w:after="160"/>
         <w:rPr>
           <w:lang w:val="en-GB"/>
         </w:rPr>
       </w:pPr>
       <w:r>
-        <w:rPr/>
+        <w:rPr>
+          <w:rFonts w:ascii="Calibri" w:hAnsi="Calibri" w:cs="Calibri"/>
+          <w:noProof/>
+          <w:color w:val="000000"/>
+        </w:rPr>
+        <mc:AlternateContent>
+          <mc:Choice Requires="wps">
+            <w:drawing>
+              <wp:anchor distT="0" distB="0" distL="114300" distR="114300" simplePos="0" relativeHeight="251659264" behindDoc="0" locked="0" layoutInCell="1" allowOverlap="1" wp14:anchorId="6299AA2C" wp14:editId="053E6C97">
+                <wp:simplePos x="0" y="0"/>
+                <wp:positionH relativeFrom="column">
+                  <wp:posOffset>1804670</wp:posOffset>
+                </wp:positionH>
+                <wp:positionV relativeFrom="paragraph">
+                  <wp:posOffset>606425</wp:posOffset>
+                </wp:positionV>
+                <wp:extent cx="352425" cy="3609975"/>
+                <wp:effectExtent l="19050" t="19050" r="28575" b="28575"/>
+                <wp:wrapNone/>
+                <wp:docPr id="906262226" name="Rectangle 5"/>
+                <wp:cNvGraphicFramePr/>
+                <a:graphic xmlns:a="http://schemas.openxmlformats.org/drawingml/2006/main">
+                  <a:graphicData uri="http://schemas.microsoft.com/office/word/2010/wordprocessingShape">
+                    <wps:wsp>
+                      <wps:cNvSpPr/>
+                      <wps:spPr>
+                        <a:xfrm>
+                          <a:off x="0" y="0"/>
+                          <a:ext cx="352425" cy="3609975"/>
+                        </a:xfrm>
+                        <a:prstGeom prst="rect">
+                          <a:avLst/>
+                        </a:prstGeom>
+                        <a:noFill/>
+                        <a:ln w="28575">
+                          <a:solidFill>
+                            <a:srgbClr val="FF0000"/>
+                          </a:solidFill>
+                        </a:ln>
+                      </wps:spPr>
+                      <wps:style>
+                        <a:lnRef idx="2">
+                          <a:schemeClr val="accent1">
+                            <a:shade val="15000"/>
+                          </a:schemeClr>
+                        </a:lnRef>
+                        <a:fillRef idx="1">
+                          <a:schemeClr val="accent1"/>
+                        </a:fillRef>
+                        <a:effectRef idx="0">
+                          <a:schemeClr val="accent1"/>
+                        </a:effectRef>
+                        <a:fontRef idx="minor">
+                          <a:schemeClr val="lt1"/>
+                        </a:fontRef>
+                      </wps:style>
+                      <wps:bodyPr rot="0" spcFirstLastPara="0" vertOverflow="overflow" horzOverflow="overflow" vert="horz" wrap="square" lIns="91440" tIns="45720" rIns="91440" bIns="45720" numCol="1" spcCol="0" rtlCol="0" fromWordArt="0" anchor="ctr" anchorCtr="0" forceAA="0" compatLnSpc="1">
+                        <a:prstTxWarp prst="textNoShape">
+                          <a:avLst/>
+                        </a:prstTxWarp>
+                        <a:noAutofit/>
+                      </wps:bodyPr>
+                    </wps:wsp>
+                  </a:graphicData>
+                </a:graphic>
+              </wp:anchor>
+            </w:drawing>
+          </mc:Choice>
+          <mc:Fallback>
+            <w:pict>
+              <v:rect w14:anchorId="27C78057" id="Rectangle 5" o:spid="_x0000_s1026" style="position:absolute;margin-left:142.1pt;margin-top:47.75pt;width:27.75pt;height:284.25pt;z-index:251659264;visibility:visible;mso-wrap-style:square;mso-wrap-distance-left:9pt;mso-wrap-distance-top:0;mso-wrap-distance-right:9pt;mso-wrap-distance-bottom:0;mso-position-horizontal:absolute;mso-position-horizontal-relative:text;mso-position-vertical:absolute;mso-position-vertical-relative:text;v-text-anchor:middle" o:gfxdata="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" filled="f" strokecolor="red" strokeweight="2.25pt"/>
+            </w:pict>
+          </mc:Fallback>
+        </mc:AlternateContent>
+      </w:r>
+      <w:r>
+        <w:rPr>
+          <w:rFonts w:ascii="Calibri" w:hAnsi="Calibri" w:cs="Calibri"/>
+          <w:noProof/>
+          <w:color w:val="000000"/>
+          <w:bdr w:val="none" w:sz="0" w:space="0" w:color="auto" w:frame="1"/>
+        </w:rPr>
+        <w:drawing>
+          <wp:inline distT="0" distB="0" distL="0" distR="0" wp14:anchorId="0530D5E3" wp14:editId="7AA9E523">
+            <wp:extent cx="5810250" cy="4360433"/>
+            <wp:effectExtent l="0" t="0" r="0" b="2540"/>
+            <wp:docPr id="838335882" name="Picture 3" descr="A screenshot of a graph&#10;&#10;Description automatically generated"/>
+            <wp:cNvGraphicFramePr>
+              <a:graphicFrameLocks xmlns:a="http://schemas.openxmlformats.org/drawingml/2006/main" noChangeAspect="1"/>
+            </wp:cNvGraphicFramePr>
+            <a:graphic xmlns:a="http://schemas.openxmlformats.org/drawingml/2006/main">
+              <a:graphicData uri="http://schemas.openxmlformats.org/drawingml/2006/picture">
+                <pic:pic xmlns:pic="http://schemas.openxmlformats.org/drawingml/2006/picture">
+                  <pic:nvPicPr>
+                    <pic:cNvPr id="838335882" name="Picture 3" descr="A screenshot of a graph&#10;&#10;Description automatically generated"/>
+                    <pic:cNvPicPr>
+                      <a:picLocks noChangeAspect="1" noChangeArrowheads="1"/>
+                    </pic:cNvPicPr>
+                  </pic:nvPicPr>
+                  <pic:blipFill>
+                    <a:blip r:embed="rId8">
+                      <a:extLst>
+                        <a:ext uri="{28A0092B-C50C-407E-A947-70E740481C1C}">
+                          <a14:useLocalDpi xmlns:a14="http://schemas.microsoft.com/office/drawing/2010/main" val="0"/>
+                        </a:ext>
+                      </a:extLst>
+                    </a:blip>
+                    <a:srcRect/>
+                    <a:stretch>
+                      <a:fillRect/>
+                    </a:stretch>
+                  </pic:blipFill>
+                  <pic:spPr bwMode="auto">
+                    <a:xfrm>
+                      <a:off x="0" y="0"/>
+                      <a:ext cx="5836313" cy="4379992"/>
+                    </a:xfrm>
+                    <a:prstGeom prst="rect">
+                      <a:avLst/>
+                    </a:prstGeom>
+                    <a:noFill/>
+                    <a:ln>
+                      <a:noFill/>
+                    </a:ln>
+                  </pic:spPr>
+                </pic:pic>
+              </a:graphicData>
+            </a:graphic>
+          </wp:inline>
+        </w:drawing>
       </w:r>
     </w:p>
     <w:sectPr>
-      <w:type w:val="nextPage"/>
       <w:pgSz w:w="11906" w:h="16838"/>
-      <w:pgMar w:left="1418" w:right="1416" w:gutter="0" w:header="0" w:top="1135" w:footer="0" w:bottom="1134"/>
-      <w:pgNumType w:fmt="decimal"/>
-      <w:formProt w:val="false"/>
-      <w:textDirection w:val="lrTb"/>
-      <w:docGrid w:type="default" w:linePitch="360" w:charSpace="4096"/>
+      <w:pgMar w:top="1135" w:right="1416" w:bottom="1134" w:left="1418" w:header="0" w:footer="0" w:gutter="0"/>
+      <w:cols w:space="720"/>
+      <w:formProt w:val="0"/>
+      <w:docGrid w:linePitch="360" w:charSpace="4096"/>
     </w:sectPr>
   </w:body>
 </w:document>
 </file>
 
 <file path=word/styles.xml><?xml version="1.0" encoding="utf-8"?>
-<w:styles xmlns:w="http://schemas.openxmlformats.org/wordprocessingml/2006/main" xmlns:w14="http://schemas.microsoft.com/office/word/2010/wordml" xmlns:mc="http://schemas.openxmlformats.org/markup-compatibility/2006" mc:Ignorable="w14">
+<w:styles xmlns:mc="http://schemas.openxmlformats.org/markup-compatibility/2006" xmlns:r="http://schemas.openxmlformats.org/officeDocument/2006/relationships" xmlns:w="http://schemas.openxmlformats.org/wordprocessingml/2006/main" xmlns:w14="http://schemas.microsoft.com/office/word/2010/wordml" xmlns:w15="http://schemas.microsoft.com/office/word/2012/wordml" xmlns:w16cex="http://schemas.microsoft.com/office/word/2018/wordml/cex" xmlns:w16cid="http://schemas.microsoft.com/office/word/2016/wordml/cid" xmlns:w16="http://schemas.microsoft.com/office/word/2018/wordml" xmlns:w16sdtdh="http://schemas.microsoft.com/office/word/2020/wordml/sdtdatahash" xmlns:w16se="http://schemas.microsoft.com/office/word/2015/wordml/symex" mc:Ignorable="w14 w15 w16se w16cid w16 w16cex w16sdtdh">
   <w:docDefaults>
     <w:rPrDefault>
       <w:rPr>
-        <w:rFonts w:ascii="Calibri" w:hAnsi="Calibri" w:eastAsia="Calibri" w:cs="" w:asciiTheme="minorHAnsi" w:cstheme="minorBidi" w:eastAsiaTheme="minorHAnsi" w:hAnsiTheme="minorHAnsi"/>
+        <w:rFonts w:asciiTheme="minorHAnsi" w:eastAsiaTheme="minorHAnsi" w:hAnsiTheme="minorHAnsi" w:cstheme="minorBidi"/>
         <w:sz w:val="22"/>
         <w:szCs w:val="22"/>
         <w:lang w:val="pt-PT" w:eastAsia="en-US" w:bidi="ar-SA"/>
@@ -923,21 +899,21 @@
     </w:rPrDefault>
     <w:pPrDefault>
       <w:pPr>
-        <w:suppressAutoHyphens w:val="true"/>
+        <w:suppressAutoHyphens/>
       </w:pPr>
     </w:pPrDefault>
   </w:docDefaults>
   <w:latentStyles w:defLockedState="0" w:defUIPriority="99" w:defSemiHidden="0" w:defUnhideWhenUsed="0" w:defQFormat="0" w:count="376">
     <w:lsdException w:name="Normal" w:uiPriority="0" w:qFormat="1"/>
     <w:lsdException w:name="heading 1" w:uiPriority="9" w:qFormat="1"/>
-    <w:lsdException w:name="heading 2" w:uiPriority="9" w:semiHidden="1" w:unhideWhenUsed="1" w:qFormat="1"/>
-    <w:lsdException w:name="heading 3" w:uiPriority="9" w:semiHidden="1" w:unhideWhenUsed="1" w:qFormat="1"/>
-    <w:lsdException w:name="heading 4" w:uiPriority="9" w:semiHidden="1" w:unhideWhenUsed="1" w:qFormat="1"/>
-    <w:lsdException w:name="heading 5" w:uiPriority="9" w:semiHidden="1" w:unhideWhenUsed="1" w:qFormat="1"/>
-    <w:lsdException w:name="heading 6" w:uiPriority="9" w:semiHidden="1" w:unhideWhenUsed="1" w:qFormat="1"/>
-    <w:lsdException w:name="heading 7" w:uiPriority="9" w:semiHidden="1" w:unhideWhenUsed="1" w:qFormat="1"/>
-    <w:lsdException w:name="heading 8" w:uiPriority="9" w:semiHidden="1" w:unhideWhenUsed="1" w:qFormat="1"/>
-    <w:lsdException w:name="heading 9" w:uiPriority="9" w:semiHidden="1" w:unhideWhenUsed="1" w:qFormat="1"/>
+    <w:lsdException w:name="heading 2" w:semiHidden="1" w:uiPriority="9" w:unhideWhenUsed="1" w:qFormat="1"/>
+    <w:lsdException w:name="heading 3" w:semiHidden="1" w:uiPriority="9" w:unhideWhenUsed="1" w:qFormat="1"/>
+    <w:lsdException w:name="heading 4" w:semiHidden="1" w:uiPriority="9" w:unhideWhenUsed="1" w:qFormat="1"/>
+    <w:lsdException w:name="heading 5" w:semiHidden="1" w:uiPriority="9" w:unhideWhenUsed="1" w:qFormat="1"/>
+    <w:lsdException w:name="heading 6" w:semiHidden="1" w:uiPriority="9" w:unhideWhenUsed="1" w:qFormat="1"/>
+    <w:lsdException w:name="heading 7" w:semiHidden="1" w:uiPriority="9" w:unhideWhenUsed="1" w:qFormat="1"/>
+    <w:lsdException w:name="heading 8" w:semiHidden="1" w:uiPriority="9" w:unhideWhenUsed="1" w:qFormat="1"/>
+    <w:lsdException w:name="heading 9" w:semiHidden="1" w:uiPriority="9" w:unhideWhenUsed="1" w:qFormat="1"/>
     <w:lsdException w:name="index 1" w:semiHidden="1" w:unhideWhenUsed="1"/>
     <w:lsdException w:name="index 2" w:semiHidden="1" w:unhideWhenUsed="1"/>
     <w:lsdException w:name="index 3" w:semiHidden="1" w:unhideWhenUsed="1"/>
@@ -947,22 +923,22 @@
     <w:lsdException w:name="index 7" w:semiHidden="1" w:unhideWhenUsed="1"/>
     <w:lsdException w:name="index 8" w:semiHidden="1" w:unhideWhenUsed="1"/>
     <w:lsdException w:name="index 9" w:semiHidden="1" w:unhideWhenUsed="1"/>
-    <w:lsdException w:name="toc 1" w:uiPriority="39" w:semiHidden="1" w:unhideWhenUsed="1"/>
-    <w:lsdException w:name="toc 2" w:uiPriority="39" w:semiHidden="1" w:unhideWhenUsed="1"/>
-    <w:lsdException w:name="toc 3" w:uiPriority="39" w:semiHidden="1" w:unhideWhenUsed="1"/>
-    <w:lsdException w:name="toc 4" w:uiPriority="39" w:semiHidden="1" w:unhideWhenUsed="1"/>
-    <w:lsdException w:name="toc 5" w:uiPriority="39" w:semiHidden="1" w:unhideWhenUsed="1"/>
-    <w:lsdException w:name="toc 6" w:uiPriority="39" w:semiHidden="1" w:unhideWhenUsed="1"/>
-    <w:lsdException w:name="toc 7" w:uiPriority="39" w:semiHidden="1" w:unhideWhenUsed="1"/>
-    <w:lsdException w:name="toc 8" w:uiPriority="39" w:semiHidden="1" w:unhideWhenUsed="1"/>
-    <w:lsdException w:name="toc 9" w:uiPriority="39" w:semiHidden="1" w:unhideWhenUsed="1"/>
+    <w:lsdException w:name="toc 1" w:semiHidden="1" w:uiPriority="39" w:unhideWhenUsed="1"/>
+    <w:lsdException w:name="toc 2" w:semiHidden="1" w:uiPriority="39" w:unhideWhenUsed="1"/>
+    <w:lsdException w:name="toc 3" w:semiHidden="1" w:uiPriority="39" w:unhideWhenUsed="1"/>
+    <w:lsdException w:name="toc 4" w:semiHidden="1" w:uiPriority="39" w:unhideWhenUsed="1"/>
+    <w:lsdException w:name="toc 5" w:semiHidden="1" w:uiPriority="39" w:unhideWhenUsed="1"/>
+    <w:lsdException w:name="toc 6" w:semiHidden="1" w:uiPriority="39" w:unhideWhenUsed="1"/>
+    <w:lsdException w:name="toc 7" w:semiHidden="1" w:uiPriority="39" w:unhideWhenUsed="1"/>
+    <w:lsdException w:name="toc 8" w:semiHidden="1" w:uiPriority="39" w:unhideWhenUsed="1"/>
+    <w:lsdException w:name="toc 9" w:semiHidden="1" w:uiPriority="39" w:unhideWhenUsed="1"/>
     <w:lsdException w:name="Normal Indent" w:semiHidden="1" w:unhideWhenUsed="1"/>
     <w:lsdException w:name="footnote text" w:semiHidden="1" w:unhideWhenUsed="1"/>
     <w:lsdException w:name="annotation text" w:semiHidden="1" w:unhideWhenUsed="1"/>
     <w:lsdException w:name="header" w:semiHidden="1" w:unhideWhenUsed="1"/>
     <w:lsdException w:name="footer" w:semiHidden="1" w:unhideWhenUsed="1"/>
     <w:lsdException w:name="index heading" w:semiHidden="1" w:unhideWhenUsed="1"/>
-    <w:lsdException w:name="caption" w:uiPriority="35" w:semiHidden="1" w:unhideWhenUsed="1" w:qFormat="1"/>
+    <w:lsdException w:name="caption" w:semiHidden="1" w:uiPriority="35" w:unhideWhenUsed="1" w:qFormat="1"/>
     <w:lsdException w:name="table of figures" w:semiHidden="1" w:unhideWhenUsed="1"/>
     <w:lsdException w:name="envelope address" w:semiHidden="1" w:unhideWhenUsed="1"/>
     <w:lsdException w:name="envelope return" w:semiHidden="1" w:unhideWhenUsed="1"/>
@@ -993,7 +969,7 @@
     <w:lsdException w:name="Title" w:uiPriority="10" w:qFormat="1"/>
     <w:lsdException w:name="Closing" w:semiHidden="1" w:unhideWhenUsed="1"/>
     <w:lsdException w:name="Signature" w:semiHidden="1" w:unhideWhenUsed="1"/>
-    <w:lsdException w:name="Default Paragraph Font" w:uiPriority="1" w:semiHidden="1" w:unhideWhenUsed="1"/>
+    <w:lsdException w:name="Default Paragraph Font" w:semiHidden="1" w:uiPriority="1" w:unhideWhenUsed="1"/>
     <w:lsdException w:name="Body Text" w:semiHidden="1" w:unhideWhenUsed="1"/>
     <w:lsdException w:name="Body Text Indent" w:semiHidden="1" w:unhideWhenUsed="1"/>
     <w:lsdException w:name="List Continue" w:semiHidden="1" w:unhideWhenUsed="1"/>
@@ -1193,8 +1169,8 @@
     <w:lsdException w:name="Subtle Reference" w:uiPriority="31" w:qFormat="1"/>
     <w:lsdException w:name="Intense Reference" w:uiPriority="32" w:qFormat="1"/>
     <w:lsdException w:name="Book Title" w:uiPriority="33" w:qFormat="1"/>
-    <w:lsdException w:name="Bibliography" w:uiPriority="37" w:semiHidden="1" w:unhideWhenUsed="1"/>
-    <w:lsdException w:name="TOC Heading" w:uiPriority="39" w:semiHidden="1" w:unhideWhenUsed="1" w:qFormat="1"/>
+    <w:lsdException w:name="Bibliography" w:semiHidden="1" w:uiPriority="37" w:unhideWhenUsed="1"/>
+    <w:lsdException w:name="TOC Heading" w:semiHidden="1" w:uiPriority="39" w:unhideWhenUsed="1" w:qFormat="1"/>
     <w:lsdException w:name="Plain Table 1" w:uiPriority="41"/>
     <w:lsdException w:name="Plain Table 2" w:uiPriority="42"/>
     <w:lsdException w:name="Plain Table 3" w:uiPriority="43"/>
@@ -1305,96 +1281,105 @@
     <w:lsdException w:name="Unresolved Mention" w:semiHidden="1" w:unhideWhenUsed="1"/>
     <w:lsdException w:name="Smart Link" w:semiHidden="1" w:unhideWhenUsed="1"/>
   </w:latentStyles>
-  <w:style w:type="paragraph" w:styleId="Normal" w:default="1">
+  <w:style w:type="paragraph" w:default="1" w:styleId="Normal">
     <w:name w:val="Normal"/>
     <w:qFormat/>
-    <w:rsid w:val="001a351e"/>
+    <w:rsid w:val="001A351E"/>
     <w:pPr>
-      <w:widowControl/>
-      <w:bidi w:val="0"/>
-      <w:spacing w:lineRule="auto" w:line="259" w:before="0" w:after="160"/>
+      <w:spacing w:after="160" w:line="259" w:lineRule="auto"/>
       <w:jc w:val="both"/>
     </w:pPr>
-    <w:rPr>
-      <w:rFonts w:ascii="Calibri" w:hAnsi="Calibri" w:eastAsia="Calibri" w:cs="" w:asciiTheme="minorHAnsi" w:cstheme="minorBidi" w:eastAsiaTheme="minorHAnsi" w:hAnsiTheme="minorHAnsi"/>
-      <w:color w:val="auto"/>
-      <w:kern w:val="0"/>
-      <w:sz w:val="22"/>
-      <w:szCs w:val="22"/>
-      <w:lang w:val="pt-PT" w:eastAsia="en-US" w:bidi="ar-SA"/>
-    </w:rPr>
   </w:style>
   <w:style w:type="paragraph" w:styleId="Heading1">
-    <w:name w:val="Heading 1"/>
+    <w:name w:val="heading 1"/>
     <w:basedOn w:val="Normal"/>
     <w:next w:val="Normal"/>
     <w:link w:val="Heading1Char"/>
     <w:uiPriority w:val="9"/>
     <w:qFormat/>
-    <w:rsid w:val="00e259c2"/>
+    <w:rsid w:val="00E259C2"/>
     <w:pPr>
-      <w:keepNext w:val="true"/>
+      <w:keepNext/>
       <w:keepLines/>
       <w:spacing w:before="240" w:after="0"/>
       <w:outlineLvl w:val="0"/>
     </w:pPr>
     <w:rPr>
-      <w:rFonts w:ascii="Franklin Gothic Demi" w:hAnsi="Franklin Gothic Demi" w:eastAsia="" w:cs="" w:cstheme="majorBidi" w:eastAsiaTheme="majorEastAsia"/>
-      <w:color w:val="2F5496" w:themeColor="accent1" w:themeShade="bf"/>
+      <w:rFonts w:ascii="Franklin Gothic Demi" w:eastAsiaTheme="majorEastAsia" w:hAnsi="Franklin Gothic Demi" w:cstheme="majorBidi"/>
+      <w:color w:val="2F5496" w:themeColor="accent1" w:themeShade="BF"/>
       <w:sz w:val="32"/>
       <w:szCs w:val="32"/>
     </w:rPr>
   </w:style>
   <w:style w:type="paragraph" w:styleId="Heading2">
-    <w:name w:val="Heading 2"/>
+    <w:name w:val="heading 2"/>
     <w:basedOn w:val="Normal"/>
     <w:next w:val="Normal"/>
     <w:link w:val="Heading2Char"/>
     <w:uiPriority w:val="9"/>
     <w:unhideWhenUsed/>
     <w:qFormat/>
-    <w:rsid w:val="00272a5b"/>
+    <w:rsid w:val="00272A5B"/>
     <w:pPr>
-      <w:keepNext w:val="true"/>
+      <w:keepNext/>
       <w:keepLines/>
       <w:spacing w:before="40" w:after="0"/>
       <w:outlineLvl w:val="1"/>
     </w:pPr>
     <w:rPr>
-      <w:rFonts w:ascii="Calibri Light" w:hAnsi="Calibri Light" w:eastAsia="" w:cs="" w:asciiTheme="majorHAnsi" w:cstheme="majorBidi" w:eastAsiaTheme="majorEastAsia" w:hAnsiTheme="majorHAnsi"/>
-      <w:color w:val="2F5496" w:themeColor="accent1" w:themeShade="bf"/>
+      <w:rFonts w:asciiTheme="majorHAnsi" w:eastAsiaTheme="majorEastAsia" w:hAnsiTheme="majorHAnsi" w:cstheme="majorBidi"/>
+      <w:color w:val="2F5496" w:themeColor="accent1" w:themeShade="BF"/>
       <w:sz w:val="26"/>
       <w:szCs w:val="26"/>
     </w:rPr>
   </w:style>
-  <w:style w:type="character" w:styleId="DefaultParagraphFont" w:default="1">
+  <w:style w:type="character" w:default="1" w:styleId="DefaultParagraphFont">
     <w:name w:val="Default Paragraph Font"/>
     <w:uiPriority w:val="1"/>
     <w:semiHidden/>
     <w:unhideWhenUsed/>
-    <w:qFormat/>
-    <w:rPr/>
   </w:style>
-  <w:style w:type="character" w:styleId="Heading1Char" w:customStyle="1">
+  <w:style w:type="table" w:default="1" w:styleId="TableNormal">
+    <w:name w:val="Normal Table"/>
+    <w:uiPriority w:val="99"/>
+    <w:semiHidden/>
+    <w:unhideWhenUsed/>
+    <w:tblPr>
+      <w:tblInd w:w="0" w:type="dxa"/>
+      <w:tblCellMar>
+        <w:top w:w="0" w:type="dxa"/>
+        <w:left w:w="108" w:type="dxa"/>
+        <w:bottom w:w="0" w:type="dxa"/>
+        <w:right w:w="108" w:type="dxa"/>
+      </w:tblCellMar>
+    </w:tblPr>
+  </w:style>
+  <w:style w:type="numbering" w:default="1" w:styleId="NoList">
+    <w:name w:val="No List"/>
+    <w:uiPriority w:val="99"/>
+    <w:semiHidden/>
+    <w:unhideWhenUsed/>
+  </w:style>
+  <w:style w:type="character" w:customStyle="1" w:styleId="Heading1Char">
     <w:name w:val="Heading 1 Char"/>
     <w:basedOn w:val="DefaultParagraphFont"/>
     <w:link w:val="Heading1"/>
     <w:uiPriority w:val="9"/>
     <w:qFormat/>
-    <w:rsid w:val="00e259c2"/>
+    <w:rsid w:val="00E259C2"/>
     <w:rPr>
-      <w:rFonts w:ascii="Franklin Gothic Demi" w:hAnsi="Franklin Gothic Demi" w:eastAsia="" w:cs="" w:cstheme="majorBidi" w:eastAsiaTheme="majorEastAsia"/>
-      <w:color w:val="2F5496" w:themeColor="accent1" w:themeShade="bf"/>
+      <w:rFonts w:ascii="Franklin Gothic Demi" w:eastAsiaTheme="majorEastAsia" w:hAnsi="Franklin Gothic Demi" w:cstheme="majorBidi"/>
+      <w:color w:val="2F5496" w:themeColor="accent1" w:themeShade="BF"/>
       <w:sz w:val="32"/>
       <w:szCs w:val="32"/>
     </w:rPr>
   </w:style>
-  <w:style w:type="character" w:styleId="InternetLink">
+  <w:style w:type="character" w:styleId="Hyperlink">
     <w:name w:val="Hyperlink"/>
     <w:basedOn w:val="DefaultParagraphFont"/>
     <w:uiPriority w:val="99"/>
     <w:unhideWhenUsed/>
-    <w:rsid w:val="00884d8b"/>
+    <w:rsid w:val="00884D8B"/>
     <w:rPr>
       <w:color w:val="0563C1" w:themeColor="hyperlink"/>
       <w:u w:val="single"/>
@@ -1407,74 +1392,75 @@
     <w:semiHidden/>
     <w:unhideWhenUsed/>
     <w:qFormat/>
-    <w:rsid w:val="00884d8b"/>
+    <w:rsid w:val="00884D8B"/>
     <w:rPr>
       <w:color w:val="605E5C"/>
-      <w:shd w:fill="E1DFDD" w:val="clear"/>
+      <w:shd w:val="clear" w:color="auto" w:fill="E1DFDD"/>
     </w:rPr>
   </w:style>
-  <w:style w:type="character" w:styleId="Heading2Char" w:customStyle="1">
+  <w:style w:type="character" w:customStyle="1" w:styleId="Heading2Char">
     <w:name w:val="Heading 2 Char"/>
     <w:basedOn w:val="DefaultParagraphFont"/>
     <w:link w:val="Heading2"/>
     <w:uiPriority w:val="9"/>
     <w:qFormat/>
-    <w:rsid w:val="00272a5b"/>
+    <w:rsid w:val="00272A5B"/>
     <w:rPr>
-      <w:rFonts w:ascii="Calibri Light" w:hAnsi="Calibri Light" w:eastAsia="" w:cs="" w:asciiTheme="majorHAnsi" w:cstheme="majorBidi" w:eastAsiaTheme="majorEastAsia" w:hAnsiTheme="majorHAnsi"/>
-      <w:color w:val="2F5496" w:themeColor="accent1" w:themeShade="bf"/>
+      <w:rFonts w:asciiTheme="majorHAnsi" w:eastAsiaTheme="majorEastAsia" w:hAnsiTheme="majorHAnsi" w:cstheme="majorBidi"/>
+      <w:color w:val="2F5496" w:themeColor="accent1" w:themeShade="BF"/>
       <w:sz w:val="26"/>
       <w:szCs w:val="26"/>
     </w:rPr>
   </w:style>
-  <w:style w:type="paragraph" w:styleId="Heading">
+  <w:style w:type="paragraph" w:customStyle="1" w:styleId="Heading">
     <w:name w:val="Heading"/>
     <w:basedOn w:val="Normal"/>
-    <w:next w:val="TextBody"/>
+    <w:next w:val="BodyText"/>
     <w:qFormat/>
     <w:pPr>
-      <w:keepNext w:val="true"/>
+      <w:keepNext/>
       <w:spacing w:before="240" w:after="120"/>
     </w:pPr>
     <w:rPr>
-      <w:rFonts w:ascii="Liberation Sans" w:hAnsi="Liberation Sans" w:eastAsia="Noto Sans CJK SC" w:cs="Lohit Devanagari"/>
+      <w:rFonts w:ascii="Liberation Sans" w:eastAsia="Noto Sans CJK SC" w:hAnsi="Liberation Sans" w:cs="Lohit Devanagari"/>
       <w:sz w:val="28"/>
       <w:szCs w:val="28"/>
     </w:rPr>
   </w:style>
-  <w:style w:type="paragraph" w:styleId="TextBody">
+  <w:style w:type="paragraph" w:styleId="BodyText">
     <w:name w:val="Body Text"/>
     <w:basedOn w:val="Normal"/>
     <w:pPr>
-      <w:spacing w:lineRule="auto" w:line="276" w:before="0" w:after="140"/>
+      <w:spacing w:after="140" w:line="276" w:lineRule="auto"/>
     </w:pPr>
-    <w:rPr/>
   </w:style>
   <w:style w:type="paragraph" w:styleId="List">
     <w:name w:val="List"/>
-    <w:basedOn w:val="TextBody"/>
-    <w:pPr/>
+    <w:basedOn w:val="BodyText"/>
     <w:rPr>
       <w:rFonts w:cs="Lohit Devanagari"/>
     </w:rPr>
   </w:style>
   <w:style w:type="paragraph" w:styleId="Caption">
-    <w:name w:val="Caption"/>
+    <w:name w:val="caption"/>
     <w:basedOn w:val="Normal"/>
+    <w:next w:val="Normal"/>
+    <w:uiPriority w:val="35"/>
+    <w:unhideWhenUsed/>
     <w:qFormat/>
+    <w:rsid w:val="00260830"/>
     <w:pPr>
-      <w:suppressLineNumbers/>
-      <w:spacing w:before="120" w:after="120"/>
+      <w:spacing w:after="200" w:line="240" w:lineRule="auto"/>
     </w:pPr>
     <w:rPr>
-      <w:rFonts w:cs="Lohit Devanagari"/>
       <w:i/>
       <w:iCs/>
-      <w:sz w:val="24"/>
-      <w:szCs w:val="24"/>
+      <w:color w:val="44546A" w:themeColor="text2"/>
+      <w:sz w:val="18"/>
+      <w:szCs w:val="18"/>
     </w:rPr>
   </w:style>
-  <w:style w:type="paragraph" w:styleId="Index">
+  <w:style w:type="paragraph" w:customStyle="1" w:styleId="Index">
     <w:name w:val="Index"/>
     <w:basedOn w:val="Normal"/>
     <w:qFormat/>
@@ -1489,70 +1475,25 @@
     <w:name w:val="List Paragraph"/>
     <w:basedOn w:val="Normal"/>
     <w:qFormat/>
-    <w:rsid w:val="00c121e0"/>
+    <w:rsid w:val="00C121E0"/>
     <w:pPr>
-      <w:spacing w:before="0" w:after="160"/>
-      <w:ind w:left="720" w:hanging="0"/>
+      <w:ind w:left="720"/>
       <w:contextualSpacing/>
     </w:pPr>
-    <w:rPr/>
-  </w:style>
-  <w:style w:type="paragraph" w:styleId="Caption1">
-    <w:name w:val="caption"/>
-    <w:basedOn w:val="Normal"/>
-    <w:next w:val="Normal"/>
-    <w:uiPriority w:val="35"/>
-    <w:unhideWhenUsed/>
-    <w:qFormat/>
-    <w:rsid w:val="00260830"/>
-    <w:pPr>
-      <w:spacing w:lineRule="auto" w:line="240" w:before="0" w:after="200"/>
-    </w:pPr>
-    <w:rPr>
-      <w:i/>
-      <w:iCs/>
-      <w:color w:val="44546A" w:themeColor="text2"/>
-      <w:sz w:val="18"/>
-      <w:szCs w:val="18"/>
-    </w:rPr>
-  </w:style>
-  <w:style w:type="numbering" w:styleId="NoList" w:default="1">
-    <w:name w:val="No List"/>
-    <w:uiPriority w:val="99"/>
-    <w:semiHidden/>
-    <w:unhideWhenUsed/>
-    <w:qFormat/>
-  </w:style>
-  <w:style w:type="table" w:default="1" w:styleId="TableNormal">
-    <w:name w:val="Normal Table"/>
-    <w:uiPriority w:val="99"/>
-    <w:semiHidden/>
-    <w:unhideWhenUsed/>
-    <w:tblPr>
-      <w:tblCellMar>
-        <w:top w:w="0" w:type="dxa"/>
-        <w:left w:w="108" w:type="dxa"/>
-        <w:bottom w:w="0" w:type="dxa"/>
-        <w:right w:w="108" w:type="dxa"/>
-      </w:tblCellMar>
-    </w:tblPr>
   </w:style>
   <w:style w:type="table" w:styleId="TableGrid">
     <w:name w:val="Table Grid"/>
     <w:basedOn w:val="TableNormal"/>
     <w:uiPriority w:val="39"/>
-    <w:rsid w:val="001d6d02"/>
-    <w:pPr>
-      <w:spacing w:after="0" w:line="240" w:lineRule="auto"/>
-    </w:pPr>
+    <w:rsid w:val="001D6D02"/>
     <w:tblPr>
       <w:tblBorders>
-        <w:top w:val="single" w:color="auto" w:sz="4" w:space="0"/>
-        <w:left w:val="single" w:color="auto" w:sz="4" w:space="0"/>
-        <w:bottom w:val="single" w:color="auto" w:sz="4" w:space="0"/>
-        <w:right w:val="single" w:color="auto" w:sz="4" w:space="0"/>
-        <w:insideH w:val="single" w:color="auto" w:sz="4" w:space="0"/>
-        <w:insideV w:val="single" w:color="auto" w:sz="4" w:space="0"/>
+        <w:top w:val="single" w:sz="4" w:space="0" w:color="auto"/>
+        <w:left w:val="single" w:sz="4" w:space="0" w:color="auto"/>
+        <w:bottom w:val="single" w:sz="4" w:space="0" w:color="auto"/>
+        <w:right w:val="single" w:sz="4" w:space="0" w:color="auto"/>
+        <w:insideH w:val="single" w:sz="4" w:space="0" w:color="auto"/>
+        <w:insideV w:val="single" w:sz="4" w:space="0" w:color="auto"/>
       </w:tblBorders>
     </w:tblPr>
   </w:style>
@@ -1561,19 +1502,16 @@
     <w:basedOn w:val="TableNormal"/>
     <w:uiPriority w:val="46"/>
     <w:rsid w:val="00260830"/>
-    <w:pPr>
-      <w:spacing w:after="0" w:line="240" w:lineRule="auto"/>
-    </w:pPr>
     <w:tblPr>
       <w:tblStyleRowBandSize w:val="1"/>
       <w:tblStyleColBandSize w:val="1"/>
       <w:tblBorders>
-        <w:top w:val="single" w:color="999999" w:themeColor="text1" w:themeTint="66" w:sz="4" w:space="0"/>
-        <w:left w:val="single" w:color="999999" w:themeColor="text1" w:themeTint="66" w:sz="4" w:space="0"/>
-        <w:bottom w:val="single" w:color="999999" w:themeColor="text1" w:themeTint="66" w:sz="4" w:space="0"/>
-        <w:right w:val="single" w:color="999999" w:themeColor="text1" w:themeTint="66" w:sz="4" w:space="0"/>
-        <w:insideH w:val="single" w:color="999999" w:themeColor="text1" w:themeTint="66" w:sz="4" w:space="0"/>
-        <w:insideV w:val="single" w:color="999999" w:themeColor="text1" w:themeTint="66" w:sz="4" w:space="0"/>
+        <w:top w:val="single" w:sz="4" w:space="0" w:color="999999" w:themeColor="text1" w:themeTint="66"/>
+        <w:left w:val="single" w:sz="4" w:space="0" w:color="999999" w:themeColor="text1" w:themeTint="66"/>
+        <w:bottom w:val="single" w:sz="4" w:space="0" w:color="999999" w:themeColor="text1" w:themeTint="66"/>
+        <w:right w:val="single" w:sz="4" w:space="0" w:color="999999" w:themeColor="text1" w:themeTint="66"/>
+        <w:insideH w:val="single" w:sz="4" w:space="0" w:color="999999" w:themeColor="text1" w:themeTint="66"/>
+        <w:insideV w:val="single" w:sz="4" w:space="0" w:color="999999" w:themeColor="text1" w:themeTint="66"/>
       </w:tblBorders>
     </w:tblPr>
     <w:tblStylePr w:type="firstRow">
@@ -1584,7 +1522,7 @@
       <w:tblPr/>
       <w:tcPr>
         <w:tcBorders>
-          <w:bottom w:val="single" w:color="666666" w:themeColor="text1" w:sz="12" w:space="0"/>
+          <w:bottom w:val="single" w:sz="12" w:space="0" w:color="000000" w:themeColor="text1"/>
         </w:tcBorders>
       </w:tcPr>
     </w:tblStylePr>
@@ -1596,7 +1534,7 @@
       <w:tblPr/>
       <w:tcPr>
         <w:tcBorders>
-          <w:top w:val="double" w:color="666666" w:themeColor="text1" w:sz="2" w:space="0"/>
+          <w:top w:val="double" w:sz="2" w:space="0" w:color="000000" w:themeColor="text1"/>
         </w:tcBorders>
       </w:tcPr>
     </w:tblStylePr>
@@ -1605,14 +1543,12 @@
         <w:b/>
         <w:bCs/>
       </w:rPr>
-      <w:tblPr/>
     </w:tblStylePr>
     <w:tblStylePr w:type="lastCol">
       <w:rPr>
         <w:b/>
         <w:bCs/>
       </w:rPr>
-      <w:tblPr/>
     </w:tblStylePr>
   </w:style>
 </w:styles>

</xml_diff>